<commit_message>
update with correct address
</commit_message>
<xml_diff>
--- a/NWF-Computer-Tech/computech16/sponsors/computer-tech-2016-sponsor-letter-quadrant-technology.docx
+++ b/NWF-Computer-Tech/computech16/sponsors/computer-tech-2016-sponsor-letter-quadrant-technology.docx
@@ -24,26 +24,29 @@
         </w:tabs>
       </w:pPr>
       <w:r>
-        <w:t>2015-12-02</w:t>
-      </w:r>
-    </w:p>
-    <w:p>
-      <w:pPr>
-        <w:pStyle w:val="Header"/>
-        <w:tabs>
-          <w:tab w:val="clear" w:pos="4320"/>
-          <w:tab w:val="clear" w:pos="8640"/>
-        </w:tabs>
-      </w:pPr>
-    </w:p>
-    <w:p>
-      <w:r>
-        <w:t>Happy Computers</w:t>
-      </w:r>
-    </w:p>
-    <w:p>
-      <w:r>
-        <w:t>1016 E John Sims Pkwy</w:t>
+        <w:t>2015-12-07</w:t>
+      </w:r>
+    </w:p>
+    <w:p>
+      <w:pPr>
+        <w:pStyle w:val="Header"/>
+        <w:tabs>
+          <w:tab w:val="clear" w:pos="4320"/>
+          <w:tab w:val="clear" w:pos="8640"/>
+        </w:tabs>
+      </w:pPr>
+    </w:p>
+    <w:p>
+      <w:r>
+        <w:t>Quadrant Technology</w:t>
+      </w:r>
+    </w:p>
+    <w:p>
+      <w:r>
+        <w:t>774</w:t>
+      </w:r>
+      <w:r>
+        <w:t xml:space="preserve"> E John Sims Pkwy</w:t>
       </w:r>
       <w:r>
         <w:br/>

</xml_diff>